<commit_message>
Update design doc with new improvement
</commit_message>
<xml_diff>
--- a/doc/Design.docx
+++ b/doc/Design.docx
@@ -549,15 +549,7 @@
         <w:rPr>
           <w:rFonts w:cstheme="minorHAnsi"/>
         </w:rPr>
-        <w:t>PeerSt</w:t>
-      </w:r>
-      <w:bookmarkStart w:id="0" w:name="_GoBack"/>
-      <w:bookmarkEnd w:id="0"/>
-      <w:r>
-        <w:rPr>
-          <w:rFonts w:cstheme="minorHAnsi"/>
-        </w:rPr>
-        <w:t>ub</w:t>
+        <w:t>PeerStub</w:t>
       </w:r>
       <w:proofErr w:type="spellEnd"/>
       <w:r>
@@ -1009,107 +1001,62 @@
           <w:b/>
           <w:i/>
         </w:rPr>
-        <w:t xml:space="preserve">The </w:t>
-      </w:r>
-      <w:r>
-        <w:rPr>
-          <w:rFonts w:cstheme="minorHAnsi"/>
-          <w:b/>
+        <w:t>The Peer</w:t>
+      </w:r>
+    </w:p>
+    <w:p>
+      <w:pPr>
+        <w:rPr>
+          <w:rFonts w:cstheme="minorHAnsi"/>
+        </w:rPr>
+      </w:pPr>
+      <w:r>
+        <w:rPr>
+          <w:rFonts w:cstheme="minorHAnsi"/>
+        </w:rPr>
+        <w:t xml:space="preserve">Because a Peer must act as a client as well as a server, it has a similar architecture to the server. The peer can be thought of as 3 separate classes: Peer, </w:t>
+      </w:r>
+      <w:proofErr w:type="spellStart"/>
+      <w:r>
+        <w:rPr>
+          <w:rFonts w:cstheme="minorHAnsi"/>
+        </w:rPr>
+        <w:t>PeerSkeleton</w:t>
+      </w:r>
+      <w:proofErr w:type="spellEnd"/>
+      <w:r>
+        <w:rPr>
+          <w:rFonts w:cstheme="minorHAnsi"/>
+        </w:rPr>
+        <w:t xml:space="preserve">, and </w:t>
+      </w:r>
+      <w:proofErr w:type="spellStart"/>
+      <w:r>
+        <w:rPr>
+          <w:rFonts w:cstheme="minorHAnsi"/>
+        </w:rPr>
+        <w:t>PeerStub</w:t>
+      </w:r>
+      <w:proofErr w:type="spellEnd"/>
+      <w:r>
+        <w:rPr>
+          <w:rFonts w:cstheme="minorHAnsi"/>
+        </w:rPr>
+        <w:t>.</w:t>
+      </w:r>
+    </w:p>
+    <w:p>
+      <w:pPr>
+        <w:rPr>
+          <w:rFonts w:cstheme="minorHAnsi"/>
+        </w:rPr>
+      </w:pPr>
+      <w:r>
+        <w:rPr>
+          <w:rFonts w:cstheme="minorHAnsi"/>
           <w:i/>
         </w:rPr>
-        <w:t>Peer</w:t>
-      </w:r>
-    </w:p>
-    <w:p>
-      <w:pPr>
-        <w:rPr>
-          <w:rFonts w:cstheme="minorHAnsi"/>
-        </w:rPr>
-      </w:pPr>
-      <w:r>
-        <w:rPr>
-          <w:rFonts w:cstheme="minorHAnsi"/>
-        </w:rPr>
-        <w:t xml:space="preserve">Because a Peer must act as a client as well as a server, it has a similar architecture to the server. </w:t>
-      </w:r>
-      <w:r>
-        <w:rPr>
-          <w:rFonts w:cstheme="minorHAnsi"/>
-        </w:rPr>
-        <w:t xml:space="preserve">The </w:t>
-      </w:r>
-      <w:r>
-        <w:rPr>
-          <w:rFonts w:cstheme="minorHAnsi"/>
-        </w:rPr>
-        <w:t>peer</w:t>
-      </w:r>
-      <w:r>
-        <w:rPr>
-          <w:rFonts w:cstheme="minorHAnsi"/>
-        </w:rPr>
-        <w:t xml:space="preserve"> can be thought of as 3 separate classes: </w:t>
-      </w:r>
-      <w:r>
-        <w:rPr>
-          <w:rFonts w:cstheme="minorHAnsi"/>
-        </w:rPr>
-        <w:t>Peer</w:t>
-      </w:r>
-      <w:r>
-        <w:rPr>
-          <w:rFonts w:cstheme="minorHAnsi"/>
-        </w:rPr>
-        <w:t xml:space="preserve">, </w:t>
-      </w:r>
-      <w:proofErr w:type="spellStart"/>
-      <w:r>
-        <w:rPr>
-          <w:rFonts w:cstheme="minorHAnsi"/>
-        </w:rPr>
-        <w:t>PeerSkeleton</w:t>
-      </w:r>
-      <w:proofErr w:type="spellEnd"/>
-      <w:r>
-        <w:rPr>
-          <w:rFonts w:cstheme="minorHAnsi"/>
-        </w:rPr>
-        <w:t xml:space="preserve">, and </w:t>
-      </w:r>
-      <w:proofErr w:type="spellStart"/>
-      <w:r>
-        <w:rPr>
-          <w:rFonts w:cstheme="minorHAnsi"/>
-        </w:rPr>
-        <w:t>PeerStub</w:t>
-      </w:r>
-      <w:proofErr w:type="spellEnd"/>
-      <w:r>
-        <w:rPr>
-          <w:rFonts w:cstheme="minorHAnsi"/>
-        </w:rPr>
-        <w:t>.</w:t>
-      </w:r>
-    </w:p>
-    <w:p>
-      <w:pPr>
-        <w:rPr>
-          <w:rFonts w:cstheme="minorHAnsi"/>
-        </w:rPr>
-      </w:pPr>
-      <w:r>
-        <w:rPr>
-          <w:rFonts w:cstheme="minorHAnsi"/>
-          <w:i/>
-        </w:rPr>
-        <w:t>Peer</w:t>
-      </w:r>
-      <w:r>
-        <w:rPr>
-          <w:rFonts w:cstheme="minorHAnsi"/>
-          <w:i/>
-        </w:rPr>
-        <w:t xml:space="preserve"> </w:t>
+        <w:t xml:space="preserve">Peer </w:t>
       </w:r>
       <w:r>
         <w:rPr>
@@ -1597,15 +1544,7 @@
     <w:p>
       <w:r>
         <w:lastRenderedPageBreak/>
-        <w:t>A simple fix to this would be to “</w:t>
-      </w:r>
-      <w:proofErr w:type="spellStart"/>
-      <w:r>
-        <w:t>back up</w:t>
-      </w:r>
-      <w:proofErr w:type="spellEnd"/>
-      <w:r>
-        <w:t>” the index to disk periodically. Every so often, for example, a backup routine would be called that saved the entire index to disk. On startup, the Server would check if such a backup existed, and would automatically build thein-memory index based on that file.</w:t>
+        <w:t>A simple fix to this would be to “back up” the index to disk periodically. Every so often, for example, a backup routine would be called that saved the entire index to disk. On startup, the Server would check if such a backup existed, and would automatically build thein-memory index based on that file.</w:t>
       </w:r>
     </w:p>
     <w:p>
@@ -1653,6 +1592,30 @@
     </w:p>
     <w:p>
       <w:pPr>
+        <w:pStyle w:val="ListParagraph"/>
+        <w:numPr>
+          <w:ilvl w:val="0"/>
+          <w:numId w:val="4"/>
+        </w:numPr>
+      </w:pPr>
+      <w:r>
+        <w:t>Improvement: Automatically detecting addresses</w:t>
+      </w:r>
+    </w:p>
+    <w:p>
+      <w:r>
+        <w:t>My program already supports registering with its full peer id (address, port). However, my program was written to support operations done on localhost. The way that the addresses differentiated were they each Peer and Server had its own port that it would listen to. This allowed very easy debugging and running on a single system. However, if you were to spread my system out on different computers on a network, it would require a slight modification.</w:t>
+      </w:r>
+    </w:p>
+    <w:p>
+      <w:r>
+        <w:t>To allow addresses other than localhost, there would need to be a permanent, known address that the server resided on. If peers knew their own address, they would set their address field to it. If peers could not find out their wide-area or local-area address, then the indexing server could simply find out for them via the socket information. Note that if only 1 peer would run on a machine, it could default to a port, which would simplify startup.</w:t>
+      </w:r>
+      <w:bookmarkStart w:id="0" w:name="_GoBack"/>
+      <w:bookmarkEnd w:id="0"/>
+    </w:p>
+    <w:p>
+      <w:pPr>
         <w:pStyle w:val="Heading1"/>
         <w:numPr>
           <w:ilvl w:val="0"/>
@@ -1660,6 +1623,7 @@
         </w:numPr>
       </w:pPr>
       <w:r>
+        <w:lastRenderedPageBreak/>
         <w:t>Notes</w:t>
       </w:r>
     </w:p>

</xml_diff>

<commit_message>
Add headers to all doc files
</commit_message>
<xml_diff>
--- a/doc/Design.docx
+++ b/doc/Design.docx
@@ -342,19 +342,31 @@
         </w:rPr>
         <w:t xml:space="preserve">The central purpose of this application is to create a file sharing system. Communication over the internet is very </w:t>
       </w:r>
-      <w:proofErr w:type="gramStart"/>
       <w:r>
         <w:rPr>
           <w:szCs w:val="24"/>
         </w:rPr>
-        <w:t>popular, and</w:t>
-      </w:r>
-      <w:proofErr w:type="gramEnd"/>
+        <w:t>popular and</w:t>
+      </w:r>
+      <w:bookmarkStart w:id="0" w:name="_GoBack"/>
+      <w:bookmarkEnd w:id="0"/>
       <w:r>
         <w:rPr>
           <w:szCs w:val="24"/>
         </w:rPr>
-        <w:t xml:space="preserve"> providing an easy way to share files between computers in different locations is desirable. My solution makes sharing files easy, because </w:t>
+        <w:t xml:space="preserve"> providing an easy way to share files between computers in different locations is desirable. My solution makes sharing files easy, because</w:t>
+      </w:r>
+      <w:r>
+        <w:rPr>
+          <w:szCs w:val="24"/>
+        </w:rPr>
+        <w:t>,</w:t>
+      </w:r>
+      <w:r>
+        <w:rPr>
+          <w:szCs w:val="24"/>
+        </w:rPr>
+        <w:t xml:space="preserve"> </w:t>
       </w:r>
       <w:proofErr w:type="gramStart"/>
       <w:r>
@@ -1611,8 +1623,6 @@
       <w:r>
         <w:t>To allow addresses other than localhost, there would need to be a permanent, known address that the server resided on. If peers knew their own address, they would set their address field to it. If peers could not find out their wide-area or local-area address, then the indexing server could simply find out for them via the socket information. Note that if only 1 peer would run on a machine, it could default to a port, which would simplify startup.</w:t>
       </w:r>
-      <w:bookmarkStart w:id="0" w:name="_GoBack"/>
-      <w:bookmarkEnd w:id="0"/>
     </w:p>
     <w:p>
       <w:pPr>
@@ -1632,7 +1642,13 @@
         <w:rPr>
           <w:b/>
         </w:rPr>
-        <w:t>How Synchronization Issues are Mitigated</w:t>
+        <w:t xml:space="preserve">How Synchronization Issues are </w:t>
+      </w:r>
+      <w:r>
+        <w:rPr>
+          <w:b/>
+        </w:rPr>
+        <w:t>Solved</w:t>
       </w:r>
       <w:r>
         <w:rPr>

</xml_diff>